<commit_message>
New translations email 4-1 [template] partner email – documents received.docx (Sinhala)
</commit_message>
<xml_diff>
--- a/public/email/crowdin/translations/si/Email 4-1 [TEMPLATE] Partner email – documents received.docx
+++ b/public/email/crowdin/translations/si/Email 4-1 [TEMPLATE] Partner email – documents received.docx
@@ -16,14 +16,14 @@
             <w:color w:val="1155cc"/>
             <w:u w:val="single"/>
           </w:rPr>
-          <w:t>English</w:t>
+          <w:t>ඉංග්‍රීසි</w:t>
         </w:r>
       </w:hyperlink>
       <w:r>
         <w:rPr>
           <w:color w:val="ff0000"/>
         </w:rPr>
-        <w:t xml:space="preserve"> / Portuguese / French / Thai / Vietnamese / Spanish</w:t>
+        <w:t xml:space="preserve"> / පෝෘතුගීසින් / ප්‍රංශ / වන ලාංකික / භූතී / ස්පානිශ්</w:t>
       </w:r>
     </w:p>
     <w:p>
@@ -45,7 +45,7 @@
         <w:pStyle w:val="P68B1DB1-Normal2"/>
       </w:pPr>
       <w:r>
-        <w:t>English</w:t>
+        <w:t>ඉංග්‍රීසි</w:t>
       </w:r>
     </w:p>
     <w:p/>
@@ -93,7 +93,7 @@
               <w:rPr>
                 <w:b w:val="1"/>
               </w:rPr>
-              <w:t>Brief</w:t>
+              <w:t>සාරාංශය</w:t>
             </w:r>
             <w:r>
               <w:t>:</w:t>
@@ -105,7 +105,7 @@
               <w:spacing w:line="240" w:lineRule="auto"/>
             </w:pPr>
             <w:r>
-              <w:t xml:space="preserve">An email sent to partners in the target country who have sent their documents for review. It will be sent via customer.io</w:t>
+              <w:t xml:space="preserve">ප්‍රතිසංසරණය සඳහා ලේඛන යවූ උපකාරකයන්ට යැවූ ඊ-මේල් එකක්. මෙය customer.io මඟින් යවනු ලැබේ</w:t>
             </w:r>
           </w:p>
           <w:p>
@@ -123,7 +123,7 @@
               <w:rPr>
                 <w:b w:val="1"/>
               </w:rPr>
-              <w:t xml:space="preserve">Target audience</w:t>
+              <w:t xml:space="preserve">අදහස් යොමුකරු</w:t>
             </w:r>
             <w:r>
               <w:t>:</w:t>
@@ -135,7 +135,7 @@
               <w:spacing w:line="240" w:lineRule="auto"/>
             </w:pPr>
             <w:r>
-              <w:t xml:space="preserve">Invited partners who have submitted their documents</w:t>
+              <w:t xml:space="preserve">ලේඛන ඉදිරිපත් කළ ආරාධිත උපකාරකයන්</w:t>
             </w:r>
           </w:p>
         </w:tc>
@@ -147,7 +147,7 @@
         <w:rPr>
           <w:b w:val="1"/>
         </w:rPr>
-        <w:t xml:space="preserve">Subject line</w:t>
+        <w:t xml:space="preserve">විෂය පේළිය</w:t>
       </w:r>
       <w:r>
         <w:t xml:space="preserve">: </w:t>
@@ -159,7 +159,7 @@
         <w:t xml:space="preserve">[EVENT NAME]</w:t>
       </w:r>
       <w:r>
-        <w:t xml:space="preserve"> — we got your docs!  </w:t>
+        <w:t xml:space="preserve"> — අපි ඔබේ ලේඛන ලබා ගත්තා!  </w:t>
       </w:r>
     </w:p>
     <w:p/>
@@ -173,13 +173,13 @@
         <w:pStyle w:val="P68B1DB1-Normal3"/>
       </w:pPr>
       <w:r>
-        <w:t xml:space="preserve">Thank you for submitting your documents</w:t>
+        <w:t xml:space="preserve">ඔබගේ ලේඛන ඉදිරිපත් කිරීම ගැන ඔබට ස්තුතියි</w:t>
       </w:r>
     </w:p>
     <w:p/>
     <w:p>
       <w:r>
-        <w:t xml:space="preserve">Hi </w:t>
+        <w:t xml:space="preserve">ආයුබෝවන් </w:t>
       </w:r>
       <w:r>
         <w:rPr>
@@ -197,7 +197,7 @@
         <w:spacing w:after="200" w:lineRule="auto"/>
       </w:pPr>
       <w:r>
-        <w:t xml:space="preserve">Thank you for providing us with your documents for the upcoming </w:t>
+        <w:t xml:space="preserve">එදිනෙදා පැවැත්වෙන </w:t>
       </w:r>
       <w:r>
         <w:rPr>
@@ -206,7 +206,7 @@
         <w:t xml:space="preserve">[EVENT NAME]</w:t>
       </w:r>
       <w:r>
-        <w:t xml:space="preserve">. Based on the information you’ve given us, we’ll make the necessary arrangements, including accommodation and transportation.</w:t>
+        <w:t xml:space="preserve"> සඳහා ඔබගේ ලේඛන අපට ලබා දීම ගැන ඔබට ස්තුතියි. ඔබ අපට ලබා දී ඇති තොරතුරු මත පදනම්ව, නවාතැන් සහ ප්‍රවාහනය ඇතුළුව, අපි ඔබට අවශ්‍ය විධිවිධාන සලසන්නෙමු.</w:t>
       </w:r>
     </w:p>
     <w:p>
@@ -214,7 +214,7 @@
         <w:spacing w:after="200" w:lineRule="auto"/>
       </w:pPr>
       <w:r>
-        <w:t xml:space="preserve">We’re currently reviewing your documents and will reach out to you if we need anything else. </w:t>
+        <w:t xml:space="preserve">අපි දැනට ඔබේ ලේඛන සමාලෝචනය කරමින් සිටින අතර අපට වෙනත් යමක් අවශ්‍ය නම් අපි ඔබ හා නැවත සම්බන්ධ වන්නෙමු. </w:t>
       </w:r>
     </w:p>
     <w:p>
@@ -223,7 +223,7 @@
       </w:pPr>
       <w:commentRangeStart w:id="0"/>
       <w:r>
-        <w:t xml:space="preserve">If you have any questions, please contact us via </w:t>
+        <w:t xml:space="preserve">ඔබට කිසියම් ප්‍රශ්නයක් ඇත්නම්, කරුණාකර අපව </w:t>
       </w:r>
       <w:hyperlink r:id="rId7">
         <w:r>
@@ -231,11 +231,11 @@
             <w:color w:val="1155cc"/>
             <w:u w:val="single"/>
           </w:rPr>
-          <w:t xml:space="preserve">live chat</w:t>
+          <w:t xml:space="preserve">ජීවිත කතාබස්</w:t>
         </w:r>
       </w:hyperlink>
       <w:r>
-        <w:t xml:space="preserve"> or </w:t>
+        <w:t xml:space="preserve"> හෝ </w:t>
       </w:r>
       <w:hyperlink r:id="rId8">
         <w:r>
@@ -247,7 +247,7 @@
         </w:r>
       </w:hyperlink>
       <w:r>
-        <w:t xml:space="preserve">. </w:t>
+        <w:t xml:space="preserve"> මඟින් අමතන්න. </w:t>
       </w:r>
     </w:p>
     <w:p>
@@ -255,7 +255,7 @@
         <w:spacing w:after="200" w:lineRule="auto"/>
       </w:pPr>
       <w:r>
-        <w:t xml:space="preserve">If you have any questions, please contact your country manager, </w:t>
+        <w:t xml:space="preserve">ඔබට කිසියම් ප්‍රශ්නයක් ඇත්නම්, කරුණාකර ඔබගේ රටේ කළමනාකරු, </w:t>
       </w:r>
       <w:r>
         <w:rPr>
@@ -264,7 +264,7 @@
         <w:t>[NAME]</w:t>
       </w:r>
       <w:r>
-        <w:t xml:space="preserve">, at </w:t>
+        <w:t xml:space="preserve">, සමඟ </w:t>
       </w:r>
       <w:r>
         <w:rPr>
@@ -273,7 +273,7 @@
         <w:t xml:space="preserve">[EMAIL ADDRESS]</w:t>
       </w:r>
       <w:r>
-        <w:t xml:space="preserve"> or </w:t>
+        <w:t xml:space="preserve"> හෝ </w:t>
       </w:r>
       <w:r>
         <w:rPr>
@@ -282,7 +282,7 @@
         <w:t xml:space="preserve">[WHATSAPP NO]</w:t>
       </w:r>
       <w:r>
-        <w:t xml:space="preserve"> (WhatsApp). </w:t>
+        <w:t xml:space="preserve"> (WhatsApp) හරහා සම්බන්ධ වන්න. </w:t>
       </w:r>
       <w:commentRangeEnd w:id="0"/>
       <w:r>
@@ -294,7 +294,7 @@
         <w:spacing w:after="200" w:lineRule="auto"/>
       </w:pPr>
       <w:r>
-        <w:t xml:space="preserve">We look forward to seeing you at </w:t>
+        <w:t xml:space="preserve">අපි ඔබව </w:t>
       </w:r>
       <w:r>
         <w:rPr>
@@ -303,7 +303,7 @@
         <w:t xml:space="preserve">[EVENT NAME]</w:t>
       </w:r>
       <w:r>
-        <w:t xml:space="preserve">. </w:t>
+        <w:t xml:space="preserve"> හිදී දැකීමට බලාපොරොත්තු වෙමු. </w:t>
       </w:r>
     </w:p>
     <w:p/>
@@ -353,7 +353,7 @@
         <w:pStyle w:val="P68B1DB1-Normal4"/>
       </w:pPr>
       <w:r>
-        <w:t xml:space="preserve">choose either one</w:t>
+        <w:t xml:space="preserve">එක් එකක් තෝරන්න</w:t>
       </w:r>
     </w:p>
   </w:comment>

</xml_diff>